<commit_message>
Tree visiualization and feature importance combained
</commit_message>
<xml_diff>
--- a/Final_Report.docx
+++ b/Final_Report.docx
@@ -10514,21 +10514,30 @@
     <w:p>
       <w:pPr>
         <w:pStyle w:val="2"/>
+      </w:pPr>
+      <w:r>
         <w:rPr>
           <w:rFonts w:hint="eastAsia"/>
         </w:rPr>
-      </w:pPr>
+        <w:t>3.4 P</w:t>
+      </w:r>
       <w:r>
         <w:rPr>
           <w:rFonts w:hint="eastAsia"/>
         </w:rPr>
-        <w:t>3.4 P</w:t>
+        <w:t xml:space="preserve">rescriptive </w:t>
       </w:r>
       <w:r>
         <w:rPr>
           <w:rFonts w:hint="eastAsia"/>
         </w:rPr>
-        <w:t>rescriptive methods</w:t>
+        <w:t>M</w:t>
+      </w:r>
+      <w:r>
+        <w:rPr>
+          <w:rFonts w:hint="eastAsia"/>
+        </w:rPr>
+        <w:t>ethods</w:t>
       </w:r>
     </w:p>
     <w:p>
@@ -12667,14 +12676,27 @@
         <w:lastRenderedPageBreak/>
         <w:t xml:space="preserve">Table </w:t>
       </w:r>
-      <w:fldSimple w:instr=" SEQ Table \* ARABIC ">
-        <w:r>
-          <w:rPr>
-            <w:noProof/>
-          </w:rPr>
-          <w:t>3</w:t>
-        </w:r>
-      </w:fldSimple>
+      <w:r>
+        <w:fldChar w:fldCharType="begin"/>
+      </w:r>
+      <w:r>
+        <w:instrText xml:space="preserve"> SEQ Table \* ARABIC </w:instrText>
+      </w:r>
+      <w:r>
+        <w:fldChar w:fldCharType="separate"/>
+      </w:r>
+      <w:r>
+        <w:rPr>
+          <w:noProof/>
+        </w:rPr>
+        <w:t>3</w:t>
+      </w:r>
+      <w:r>
+        <w:rPr>
+          <w:noProof/>
+        </w:rPr>
+        <w:fldChar w:fldCharType="end"/>
+      </w:r>
     </w:p>
     <w:tbl>
       <w:tblPr>
@@ -24707,28 +24729,13 @@
     <w:p>
       <w:pPr>
         <w:pStyle w:val="3"/>
+      </w:pPr>
+      <w:r>
         <w:rPr>
           <w:rFonts w:hint="eastAsia"/>
         </w:rPr>
-      </w:pPr>
-      <w:r>
-        <w:rPr>
-          <w:rFonts w:hint="eastAsia"/>
-        </w:rPr>
         <w:lastRenderedPageBreak/>
-        <w:t xml:space="preserve">Table </w:t>
-      </w:r>
-      <w:r>
-        <w:rPr>
-          <w:rFonts w:hint="eastAsia"/>
-        </w:rPr>
-        <w:t>9</w:t>
-      </w:r>
-      <w:r>
-        <w:rPr>
-          <w:rFonts w:hint="eastAsia"/>
-        </w:rPr>
-        <w:t xml:space="preserve"> Performance of Best Parameters on </w:t>
+        <w:t xml:space="preserve">Table 9 Performance of Best Parameters on </w:t>
       </w:r>
       <w:hyperlink w:anchor="_Feature_Transformation" w:history="1">
         <w:r>
@@ -26778,21 +26785,7 @@
             <w:rStyle w:val="a9"/>
             <w:rFonts w:hint="eastAsia"/>
           </w:rPr>
-          <w:t>Dat</w:t>
-        </w:r>
-        <w:r>
-          <w:rPr>
-            <w:rStyle w:val="a9"/>
-            <w:rFonts w:hint="eastAsia"/>
-          </w:rPr>
-          <w:t>a</w:t>
-        </w:r>
-        <w:r>
-          <w:rPr>
-            <w:rStyle w:val="a9"/>
-            <w:rFonts w:hint="eastAsia"/>
-          </w:rPr>
-          <w:t>set 2</w:t>
+          <w:t>Dataset 2</w:t>
         </w:r>
       </w:hyperlink>
     </w:p>
@@ -29446,6 +29439,7 @@
   <w:style w:type="character" w:default="1" w:styleId="a0">
     <w:name w:val="Default Paragraph Font"/>
     <w:uiPriority w:val="1"/>
+    <w:semiHidden/>
     <w:unhideWhenUsed/>
   </w:style>
   <w:style w:type="table" w:default="1" w:styleId="a1">

</xml_diff>